<commit_message>
desarrollo de los requerimientos  no funcionales y responsive del css
</commit_message>
<xml_diff>
--- a/documentacion/Sistema de control de gastos.docx
+++ b/documentacion/Sistema de control de gastos.docx
@@ -1692,7 +1692,7 @@
         </w:rPr>
         <w:lastRenderedPageBreak/>
         <w:drawing>
-          <wp:inline distT="0" distB="0" distL="0" distR="0" wp14:anchorId="7246A5C9" wp14:editId="1DA37BBF">
+          <wp:inline distT="0" distB="0" distL="0" distR="0" wp14:anchorId="7246A5C9" wp14:editId="758186A0">
             <wp:extent cx="5400040" cy="3888740"/>
             <wp:effectExtent l="0" t="0" r="0" b="0"/>
             <wp:docPr id="104967455" name="Imagen 1"/>
@@ -1992,7 +1992,6 @@
               <w:bottom w:val="thickThinLargeGap" w:sz="6" w:space="0" w:color="C0C0C0"/>
               <w:right w:val="thickThinLargeGap" w:sz="6" w:space="0" w:color="C0C0C0"/>
             </w:tcBorders>
-            <w:shd w:val="clear" w:color="auto" w:fill="auto"/>
           </w:tcPr>
           <w:p>
             <w:pPr>
@@ -2032,7 +2031,6 @@
               <w:left w:val="thickThinLargeGap" w:sz="6" w:space="0" w:color="C0C0C0"/>
               <w:bottom w:val="thickThinLargeGap" w:sz="6" w:space="0" w:color="C0C0C0"/>
             </w:tcBorders>
-            <w:shd w:val="clear" w:color="auto" w:fill="auto"/>
           </w:tcPr>
           <w:p>
             <w:pPr>
@@ -2066,7 +2064,6 @@
               <w:bottom w:val="thickThinLargeGap" w:sz="6" w:space="0" w:color="C0C0C0"/>
               <w:right w:val="thickThinLargeGap" w:sz="6" w:space="0" w:color="C0C0C0"/>
             </w:tcBorders>
-            <w:shd w:val="clear" w:color="auto" w:fill="auto"/>
           </w:tcPr>
           <w:p>
             <w:pPr>
@@ -2106,7 +2103,6 @@
               <w:bottom w:val="thickThinLargeGap" w:sz="6" w:space="0" w:color="C0C0C0"/>
               <w:right w:val="thickThinLargeGap" w:sz="6" w:space="0" w:color="C0C0C0"/>
             </w:tcBorders>
-            <w:shd w:val="clear" w:color="auto" w:fill="auto"/>
           </w:tcPr>
           <w:p>
             <w:pPr>
@@ -2141,7 +2137,6 @@
               <w:bottom w:val="thickThinLargeGap" w:sz="6" w:space="0" w:color="C0C0C0"/>
               <w:right w:val="thickThinLargeGap" w:sz="6" w:space="0" w:color="C0C0C0"/>
             </w:tcBorders>
-            <w:shd w:val="clear" w:color="auto" w:fill="auto"/>
           </w:tcPr>
           <w:p>
             <w:pPr>
@@ -2188,7 +2183,6 @@
               <w:left w:val="thickThinLargeGap" w:sz="6" w:space="0" w:color="C0C0C0"/>
               <w:bottom w:val="thickThinLargeGap" w:sz="6" w:space="0" w:color="C0C0C0"/>
             </w:tcBorders>
-            <w:shd w:val="clear" w:color="auto" w:fill="auto"/>
           </w:tcPr>
           <w:p>
             <w:pPr>
@@ -2229,7 +2223,6 @@
               <w:bottom w:val="thickThinLargeGap" w:sz="6" w:space="0" w:color="C0C0C0"/>
               <w:right w:val="thickThinLargeGap" w:sz="6" w:space="0" w:color="C0C0C0"/>
             </w:tcBorders>
-            <w:shd w:val="clear" w:color="auto" w:fill="auto"/>
           </w:tcPr>
           <w:p>
             <w:pPr>
@@ -2269,7 +2262,6 @@
               <w:left w:val="thickThinLargeGap" w:sz="6" w:space="0" w:color="C0C0C0"/>
               <w:bottom w:val="thickThinLargeGap" w:sz="6" w:space="0" w:color="C0C0C0"/>
             </w:tcBorders>
-            <w:shd w:val="clear" w:color="auto" w:fill="auto"/>
           </w:tcPr>
           <w:p>
             <w:pPr>
@@ -2292,7 +2284,6 @@
               <w:bottom w:val="thickThinLargeGap" w:sz="6" w:space="0" w:color="C0C0C0"/>
               <w:right w:val="thickThinLargeGap" w:sz="6" w:space="0" w:color="C0C0C0"/>
             </w:tcBorders>
-            <w:shd w:val="clear" w:color="auto" w:fill="auto"/>
           </w:tcPr>
           <w:p>
             <w:pPr>
@@ -2324,7 +2315,6 @@
               <w:left w:val="thickThinLargeGap" w:sz="6" w:space="0" w:color="C0C0C0"/>
               <w:bottom w:val="thickThinLargeGap" w:sz="6" w:space="0" w:color="C0C0C0"/>
             </w:tcBorders>
-            <w:shd w:val="clear" w:color="auto" w:fill="auto"/>
           </w:tcPr>
           <w:p>
             <w:pPr>
@@ -2352,7 +2342,6 @@
               <w:bottom w:val="thickThinLargeGap" w:sz="6" w:space="0" w:color="C0C0C0"/>
               <w:right w:val="thickThinLargeGap" w:sz="6" w:space="0" w:color="C0C0C0"/>
             </w:tcBorders>
-            <w:shd w:val="clear" w:color="auto" w:fill="auto"/>
           </w:tcPr>
           <w:p>
             <w:pPr>
@@ -2383,7 +2372,6 @@
               <w:left w:val="thickThinLargeGap" w:sz="6" w:space="0" w:color="C0C0C0"/>
               <w:bottom w:val="thickThinLargeGap" w:sz="6" w:space="0" w:color="C0C0C0"/>
             </w:tcBorders>
-            <w:shd w:val="clear" w:color="auto" w:fill="auto"/>
           </w:tcPr>
           <w:p>
             <w:pPr>
@@ -2436,7 +2424,6 @@
               <w:bottom w:val="thickThinLargeGap" w:sz="6" w:space="0" w:color="C0C0C0"/>
               <w:right w:val="thickThinLargeGap" w:sz="6" w:space="0" w:color="C0C0C0"/>
             </w:tcBorders>
-            <w:shd w:val="clear" w:color="auto" w:fill="auto"/>
           </w:tcPr>
           <w:p>
             <w:pPr>
@@ -2470,7 +2457,6 @@
               <w:left w:val="thickThinLargeGap" w:sz="6" w:space="0" w:color="C0C0C0"/>
               <w:bottom w:val="thickThinLargeGap" w:sz="6" w:space="0" w:color="C0C0C0"/>
             </w:tcBorders>
-            <w:shd w:val="clear" w:color="auto" w:fill="auto"/>
           </w:tcPr>
           <w:p>
             <w:pPr>
@@ -2505,7 +2491,6 @@
               <w:bottom w:val="thickThinLargeGap" w:sz="6" w:space="0" w:color="C0C0C0"/>
               <w:right w:val="thickThinLargeGap" w:sz="6" w:space="0" w:color="C0C0C0"/>
             </w:tcBorders>
-            <w:shd w:val="clear" w:color="auto" w:fill="auto"/>
           </w:tcPr>
           <w:p>
             <w:pPr>
@@ -2532,7 +2517,6 @@
               <w:left w:val="thickThinLargeGap" w:sz="6" w:space="0" w:color="C0C0C0"/>
               <w:bottom w:val="thickThinLargeGap" w:sz="6" w:space="0" w:color="C0C0C0"/>
             </w:tcBorders>
-            <w:shd w:val="clear" w:color="auto" w:fill="auto"/>
           </w:tcPr>
           <w:p>
             <w:pPr>
@@ -2588,7 +2572,6 @@
               <w:bottom w:val="thickThinLargeGap" w:sz="6" w:space="0" w:color="C0C0C0"/>
               <w:right w:val="thickThinLargeGap" w:sz="6" w:space="0" w:color="C0C0C0"/>
             </w:tcBorders>
-            <w:shd w:val="clear" w:color="auto" w:fill="auto"/>
           </w:tcPr>
           <w:p>
             <w:pPr>
@@ -2703,7 +2686,6 @@
               <w:left w:val="thickThinLargeGap" w:sz="6" w:space="0" w:color="C0C0C0"/>
               <w:bottom w:val="thickThinLargeGap" w:sz="6" w:space="0" w:color="C0C0C0"/>
             </w:tcBorders>
-            <w:shd w:val="clear" w:color="auto" w:fill="auto"/>
           </w:tcPr>
           <w:p>
             <w:pPr>
@@ -2760,7 +2742,6 @@
               <w:bottom w:val="thickThinLargeGap" w:sz="6" w:space="0" w:color="C0C0C0"/>
               <w:right w:val="thickThinLargeGap" w:sz="6" w:space="0" w:color="C0C0C0"/>
             </w:tcBorders>
-            <w:shd w:val="clear" w:color="auto" w:fill="auto"/>
           </w:tcPr>
           <w:p>
             <w:pPr>
@@ -2785,7 +2766,6 @@
               <w:left w:val="thickThinLargeGap" w:sz="6" w:space="0" w:color="C0C0C0"/>
               <w:bottom w:val="thickThinLargeGap" w:sz="6" w:space="0" w:color="C0C0C0"/>
             </w:tcBorders>
-            <w:shd w:val="clear" w:color="auto" w:fill="auto"/>
           </w:tcPr>
           <w:p>
             <w:pPr>
@@ -2817,7 +2797,6 @@
               <w:bottom w:val="thickThinLargeGap" w:sz="6" w:space="0" w:color="C0C0C0"/>
               <w:right w:val="thickThinLargeGap" w:sz="6" w:space="0" w:color="C0C0C0"/>
             </w:tcBorders>
-            <w:shd w:val="clear" w:color="auto" w:fill="auto"/>
           </w:tcPr>
           <w:p>
             <w:pPr>
@@ -2879,7 +2858,6 @@
               <w:left w:val="thickThinLargeGap" w:sz="6" w:space="0" w:color="C0C0C0"/>
               <w:bottom w:val="thickThinLargeGap" w:sz="6" w:space="0" w:color="C0C0C0"/>
             </w:tcBorders>
-            <w:shd w:val="clear" w:color="auto" w:fill="auto"/>
           </w:tcPr>
           <w:p>
             <w:pPr>
@@ -2930,7 +2908,6 @@
               <w:bottom w:val="thickThinLargeGap" w:sz="6" w:space="0" w:color="C0C0C0"/>
               <w:right w:val="thickThinLargeGap" w:sz="6" w:space="0" w:color="C0C0C0"/>
             </w:tcBorders>
-            <w:shd w:val="clear" w:color="auto" w:fill="auto"/>
           </w:tcPr>
           <w:p>
             <w:pPr>
@@ -2956,7 +2933,6 @@
               <w:left w:val="thickThinLargeGap" w:sz="6" w:space="0" w:color="C0C0C0"/>
               <w:bottom w:val="thickThinLargeGap" w:sz="6" w:space="0" w:color="C0C0C0"/>
             </w:tcBorders>
-            <w:shd w:val="clear" w:color="auto" w:fill="auto"/>
           </w:tcPr>
           <w:p>
             <w:pPr>
@@ -2983,7 +2959,6 @@
               <w:bottom w:val="thickThinLargeGap" w:sz="6" w:space="0" w:color="C0C0C0"/>
               <w:right w:val="thickThinLargeGap" w:sz="6" w:space="0" w:color="C0C0C0"/>
             </w:tcBorders>
-            <w:shd w:val="clear" w:color="auto" w:fill="auto"/>
           </w:tcPr>
           <w:p>
             <w:pPr>
@@ -3141,7 +3116,6 @@
               <w:bottom w:val="thickThinLargeGap" w:sz="6" w:space="0" w:color="C0C0C0"/>
               <w:right w:val="thickThinLargeGap" w:sz="6" w:space="0" w:color="C0C0C0"/>
             </w:tcBorders>
-            <w:shd w:val="clear" w:color="auto" w:fill="auto"/>
           </w:tcPr>
           <w:p>
             <w:pPr>
@@ -3181,7 +3155,6 @@
               <w:left w:val="thickThinLargeGap" w:sz="6" w:space="0" w:color="C0C0C0"/>
               <w:bottom w:val="thickThinLargeGap" w:sz="6" w:space="0" w:color="C0C0C0"/>
             </w:tcBorders>
-            <w:shd w:val="clear" w:color="auto" w:fill="auto"/>
           </w:tcPr>
           <w:p>
             <w:pPr>
@@ -3215,7 +3188,6 @@
               <w:bottom w:val="thickThinLargeGap" w:sz="6" w:space="0" w:color="C0C0C0"/>
               <w:right w:val="thickThinLargeGap" w:sz="6" w:space="0" w:color="C0C0C0"/>
             </w:tcBorders>
-            <w:shd w:val="clear" w:color="auto" w:fill="auto"/>
           </w:tcPr>
           <w:p>
             <w:pPr>
@@ -3255,7 +3227,6 @@
               <w:bottom w:val="thickThinLargeGap" w:sz="6" w:space="0" w:color="C0C0C0"/>
               <w:right w:val="thickThinLargeGap" w:sz="6" w:space="0" w:color="C0C0C0"/>
             </w:tcBorders>
-            <w:shd w:val="clear" w:color="auto" w:fill="auto"/>
           </w:tcPr>
           <w:p>
             <w:pPr>
@@ -3289,7 +3260,6 @@
               <w:bottom w:val="thickThinLargeGap" w:sz="6" w:space="0" w:color="C0C0C0"/>
               <w:right w:val="thickThinLargeGap" w:sz="6" w:space="0" w:color="C0C0C0"/>
             </w:tcBorders>
-            <w:shd w:val="clear" w:color="auto" w:fill="auto"/>
           </w:tcPr>
           <w:p>
             <w:pPr>
@@ -3336,7 +3306,6 @@
               <w:left w:val="thickThinLargeGap" w:sz="6" w:space="0" w:color="C0C0C0"/>
               <w:bottom w:val="thickThinLargeGap" w:sz="6" w:space="0" w:color="C0C0C0"/>
             </w:tcBorders>
-            <w:shd w:val="clear" w:color="auto" w:fill="auto"/>
           </w:tcPr>
           <w:p>
             <w:pPr>
@@ -3377,7 +3346,6 @@
               <w:bottom w:val="thickThinLargeGap" w:sz="6" w:space="0" w:color="C0C0C0"/>
               <w:right w:val="thickThinLargeGap" w:sz="6" w:space="0" w:color="C0C0C0"/>
             </w:tcBorders>
-            <w:shd w:val="clear" w:color="auto" w:fill="auto"/>
           </w:tcPr>
           <w:p>
             <w:pPr>
@@ -3417,7 +3385,6 @@
               <w:left w:val="thickThinLargeGap" w:sz="6" w:space="0" w:color="C0C0C0"/>
               <w:bottom w:val="thickThinLargeGap" w:sz="6" w:space="0" w:color="C0C0C0"/>
             </w:tcBorders>
-            <w:shd w:val="clear" w:color="auto" w:fill="auto"/>
           </w:tcPr>
           <w:p>
             <w:pPr>
@@ -3440,7 +3407,6 @@
               <w:bottom w:val="thickThinLargeGap" w:sz="6" w:space="0" w:color="C0C0C0"/>
               <w:right w:val="thickThinLargeGap" w:sz="6" w:space="0" w:color="C0C0C0"/>
             </w:tcBorders>
-            <w:shd w:val="clear" w:color="auto" w:fill="auto"/>
           </w:tcPr>
           <w:p>
             <w:pPr>
@@ -3472,7 +3438,6 @@
               <w:left w:val="thickThinLargeGap" w:sz="6" w:space="0" w:color="C0C0C0"/>
               <w:bottom w:val="thickThinLargeGap" w:sz="6" w:space="0" w:color="C0C0C0"/>
             </w:tcBorders>
-            <w:shd w:val="clear" w:color="auto" w:fill="auto"/>
           </w:tcPr>
           <w:p>
             <w:pPr>
@@ -3497,7 +3462,6 @@
               <w:bottom w:val="thickThinLargeGap" w:sz="6" w:space="0" w:color="C0C0C0"/>
               <w:right w:val="thickThinLargeGap" w:sz="6" w:space="0" w:color="C0C0C0"/>
             </w:tcBorders>
-            <w:shd w:val="clear" w:color="auto" w:fill="auto"/>
           </w:tcPr>
           <w:p>
             <w:pPr>
@@ -3527,7 +3491,6 @@
               <w:left w:val="thickThinLargeGap" w:sz="6" w:space="0" w:color="C0C0C0"/>
               <w:bottom w:val="thickThinLargeGap" w:sz="6" w:space="0" w:color="C0C0C0"/>
             </w:tcBorders>
-            <w:shd w:val="clear" w:color="auto" w:fill="auto"/>
           </w:tcPr>
           <w:p>
             <w:pPr>
@@ -3572,7 +3535,6 @@
               <w:bottom w:val="thickThinLargeGap" w:sz="6" w:space="0" w:color="C0C0C0"/>
               <w:right w:val="thickThinLargeGap" w:sz="6" w:space="0" w:color="C0C0C0"/>
             </w:tcBorders>
-            <w:shd w:val="clear" w:color="auto" w:fill="auto"/>
           </w:tcPr>
           <w:p>
             <w:pPr>
@@ -3606,7 +3568,6 @@
               <w:left w:val="thickThinLargeGap" w:sz="6" w:space="0" w:color="C0C0C0"/>
               <w:bottom w:val="thickThinLargeGap" w:sz="6" w:space="0" w:color="C0C0C0"/>
             </w:tcBorders>
-            <w:shd w:val="clear" w:color="auto" w:fill="auto"/>
           </w:tcPr>
           <w:p>
             <w:pPr>
@@ -3648,7 +3609,6 @@
               <w:bottom w:val="thickThinLargeGap" w:sz="6" w:space="0" w:color="C0C0C0"/>
               <w:right w:val="thickThinLargeGap" w:sz="6" w:space="0" w:color="C0C0C0"/>
             </w:tcBorders>
-            <w:shd w:val="clear" w:color="auto" w:fill="auto"/>
           </w:tcPr>
           <w:p>
             <w:pPr>
@@ -3675,7 +3635,6 @@
               <w:left w:val="thickThinLargeGap" w:sz="6" w:space="0" w:color="C0C0C0"/>
               <w:bottom w:val="thickThinLargeGap" w:sz="6" w:space="0" w:color="C0C0C0"/>
             </w:tcBorders>
-            <w:shd w:val="clear" w:color="auto" w:fill="auto"/>
           </w:tcPr>
           <w:p>
             <w:pPr>
@@ -3701,7 +3660,6 @@
               <w:bottom w:val="thickThinLargeGap" w:sz="6" w:space="0" w:color="C0C0C0"/>
               <w:right w:val="thickThinLargeGap" w:sz="6" w:space="0" w:color="C0C0C0"/>
             </w:tcBorders>
-            <w:shd w:val="clear" w:color="auto" w:fill="auto"/>
           </w:tcPr>
           <w:p>
             <w:pPr>
@@ -3727,7 +3685,6 @@
               <w:left w:val="thickThinLargeGap" w:sz="6" w:space="0" w:color="C0C0C0"/>
               <w:bottom w:val="thickThinLargeGap" w:sz="6" w:space="0" w:color="C0C0C0"/>
             </w:tcBorders>
-            <w:shd w:val="clear" w:color="auto" w:fill="auto"/>
           </w:tcPr>
           <w:p>
             <w:pPr>
@@ -3754,7 +3711,6 @@
               <w:bottom w:val="thickThinLargeGap" w:sz="6" w:space="0" w:color="C0C0C0"/>
               <w:right w:val="thickThinLargeGap" w:sz="6" w:space="0" w:color="C0C0C0"/>
             </w:tcBorders>
-            <w:shd w:val="clear" w:color="auto" w:fill="auto"/>
           </w:tcPr>
           <w:p>
             <w:pPr>
@@ -3800,7 +3756,6 @@
               <w:left w:val="thickThinLargeGap" w:sz="6" w:space="0" w:color="C0C0C0"/>
               <w:bottom w:val="thickThinLargeGap" w:sz="6" w:space="0" w:color="C0C0C0"/>
             </w:tcBorders>
-            <w:shd w:val="clear" w:color="auto" w:fill="auto"/>
           </w:tcPr>
           <w:p>
             <w:pPr>
@@ -3826,7 +3781,6 @@
               <w:bottom w:val="thickThinLargeGap" w:sz="6" w:space="0" w:color="C0C0C0"/>
               <w:right w:val="thickThinLargeGap" w:sz="6" w:space="0" w:color="C0C0C0"/>
             </w:tcBorders>
-            <w:shd w:val="clear" w:color="auto" w:fill="auto"/>
           </w:tcPr>
           <w:p>
             <w:pPr>
@@ -3852,7 +3806,6 @@
               <w:left w:val="thickThinLargeGap" w:sz="6" w:space="0" w:color="C0C0C0"/>
               <w:bottom w:val="thickThinLargeGap" w:sz="6" w:space="0" w:color="C0C0C0"/>
             </w:tcBorders>
-            <w:shd w:val="clear" w:color="auto" w:fill="auto"/>
           </w:tcPr>
           <w:p>
             <w:pPr>
@@ -3879,7 +3832,6 @@
               <w:bottom w:val="thickThinLargeGap" w:sz="6" w:space="0" w:color="C0C0C0"/>
               <w:right w:val="thickThinLargeGap" w:sz="6" w:space="0" w:color="C0C0C0"/>
             </w:tcBorders>
-            <w:shd w:val="clear" w:color="auto" w:fill="auto"/>
           </w:tcPr>
           <w:p>
             <w:pPr>
@@ -4073,7 +4025,6 @@
               <w:bottom w:val="thickThinLargeGap" w:sz="6" w:space="0" w:color="C0C0C0"/>
               <w:right w:val="thickThinLargeGap" w:sz="6" w:space="0" w:color="C0C0C0"/>
             </w:tcBorders>
-            <w:shd w:val="clear" w:color="auto" w:fill="auto"/>
           </w:tcPr>
           <w:p>
             <w:pPr>
@@ -4113,7 +4064,6 @@
               <w:left w:val="thickThinLargeGap" w:sz="6" w:space="0" w:color="C0C0C0"/>
               <w:bottom w:val="thickThinLargeGap" w:sz="6" w:space="0" w:color="C0C0C0"/>
             </w:tcBorders>
-            <w:shd w:val="clear" w:color="auto" w:fill="auto"/>
           </w:tcPr>
           <w:p>
             <w:pPr>
@@ -4147,7 +4097,6 @@
               <w:bottom w:val="thickThinLargeGap" w:sz="6" w:space="0" w:color="C0C0C0"/>
               <w:right w:val="thickThinLargeGap" w:sz="6" w:space="0" w:color="C0C0C0"/>
             </w:tcBorders>
-            <w:shd w:val="clear" w:color="auto" w:fill="auto"/>
           </w:tcPr>
           <w:p>
             <w:pPr>
@@ -4187,7 +4136,6 @@
               <w:bottom w:val="thickThinLargeGap" w:sz="6" w:space="0" w:color="C0C0C0"/>
               <w:right w:val="thickThinLargeGap" w:sz="6" w:space="0" w:color="C0C0C0"/>
             </w:tcBorders>
-            <w:shd w:val="clear" w:color="auto" w:fill="auto"/>
           </w:tcPr>
           <w:p>
             <w:pPr>
@@ -4221,7 +4169,6 @@
               <w:bottom w:val="thickThinLargeGap" w:sz="6" w:space="0" w:color="C0C0C0"/>
               <w:right w:val="thickThinLargeGap" w:sz="6" w:space="0" w:color="C0C0C0"/>
             </w:tcBorders>
-            <w:shd w:val="clear" w:color="auto" w:fill="auto"/>
           </w:tcPr>
           <w:p>
             <w:pPr>
@@ -4268,7 +4215,6 @@
               <w:left w:val="thickThinLargeGap" w:sz="6" w:space="0" w:color="C0C0C0"/>
               <w:bottom w:val="thickThinLargeGap" w:sz="6" w:space="0" w:color="C0C0C0"/>
             </w:tcBorders>
-            <w:shd w:val="clear" w:color="auto" w:fill="auto"/>
           </w:tcPr>
           <w:p>
             <w:pPr>
@@ -4309,7 +4255,6 @@
               <w:bottom w:val="thickThinLargeGap" w:sz="6" w:space="0" w:color="C0C0C0"/>
               <w:right w:val="thickThinLargeGap" w:sz="6" w:space="0" w:color="C0C0C0"/>
             </w:tcBorders>
-            <w:shd w:val="clear" w:color="auto" w:fill="auto"/>
           </w:tcPr>
           <w:p>
             <w:pPr>
@@ -4349,7 +4294,6 @@
               <w:left w:val="thickThinLargeGap" w:sz="6" w:space="0" w:color="C0C0C0"/>
               <w:bottom w:val="thickThinLargeGap" w:sz="6" w:space="0" w:color="C0C0C0"/>
             </w:tcBorders>
-            <w:shd w:val="clear" w:color="auto" w:fill="auto"/>
           </w:tcPr>
           <w:p>
             <w:pPr>
@@ -4372,7 +4316,6 @@
               <w:bottom w:val="thickThinLargeGap" w:sz="6" w:space="0" w:color="C0C0C0"/>
               <w:right w:val="thickThinLargeGap" w:sz="6" w:space="0" w:color="C0C0C0"/>
             </w:tcBorders>
-            <w:shd w:val="clear" w:color="auto" w:fill="auto"/>
           </w:tcPr>
           <w:p>
             <w:pPr>
@@ -4404,7 +4347,6 @@
               <w:left w:val="thickThinLargeGap" w:sz="6" w:space="0" w:color="C0C0C0"/>
               <w:bottom w:val="thickThinLargeGap" w:sz="6" w:space="0" w:color="C0C0C0"/>
             </w:tcBorders>
-            <w:shd w:val="clear" w:color="auto" w:fill="auto"/>
           </w:tcPr>
           <w:p>
             <w:pPr>
@@ -4432,7 +4374,6 @@
               <w:bottom w:val="thickThinLargeGap" w:sz="6" w:space="0" w:color="C0C0C0"/>
               <w:right w:val="thickThinLargeGap" w:sz="6" w:space="0" w:color="C0C0C0"/>
             </w:tcBorders>
-            <w:shd w:val="clear" w:color="auto" w:fill="auto"/>
           </w:tcPr>
           <w:p>
             <w:pPr>
@@ -4463,7 +4404,6 @@
               <w:left w:val="thickThinLargeGap" w:sz="6" w:space="0" w:color="C0C0C0"/>
               <w:bottom w:val="thickThinLargeGap" w:sz="6" w:space="0" w:color="C0C0C0"/>
             </w:tcBorders>
-            <w:shd w:val="clear" w:color="auto" w:fill="auto"/>
           </w:tcPr>
           <w:p>
             <w:pPr>
@@ -4518,7 +4458,6 @@
               <w:bottom w:val="thickThinLargeGap" w:sz="6" w:space="0" w:color="C0C0C0"/>
               <w:right w:val="thickThinLargeGap" w:sz="6" w:space="0" w:color="C0C0C0"/>
             </w:tcBorders>
-            <w:shd w:val="clear" w:color="auto" w:fill="auto"/>
           </w:tcPr>
           <w:p>
             <w:pPr>
@@ -4552,7 +4491,6 @@
               <w:left w:val="thickThinLargeGap" w:sz="6" w:space="0" w:color="C0C0C0"/>
               <w:bottom w:val="thickThinLargeGap" w:sz="6" w:space="0" w:color="C0C0C0"/>
             </w:tcBorders>
-            <w:shd w:val="clear" w:color="auto" w:fill="auto"/>
           </w:tcPr>
           <w:p>
             <w:pPr>
@@ -4587,7 +4525,6 @@
               <w:bottom w:val="thickThinLargeGap" w:sz="6" w:space="0" w:color="C0C0C0"/>
               <w:right w:val="thickThinLargeGap" w:sz="6" w:space="0" w:color="C0C0C0"/>
             </w:tcBorders>
-            <w:shd w:val="clear" w:color="auto" w:fill="auto"/>
           </w:tcPr>
           <w:p>
             <w:pPr>
@@ -4614,7 +4551,6 @@
               <w:left w:val="thickThinLargeGap" w:sz="6" w:space="0" w:color="C0C0C0"/>
               <w:bottom w:val="thickThinLargeGap" w:sz="6" w:space="0" w:color="C0C0C0"/>
             </w:tcBorders>
-            <w:shd w:val="clear" w:color="auto" w:fill="auto"/>
           </w:tcPr>
           <w:p>
             <w:pPr>
@@ -4640,7 +4576,6 @@
               <w:bottom w:val="thickThinLargeGap" w:sz="6" w:space="0" w:color="C0C0C0"/>
               <w:right w:val="thickThinLargeGap" w:sz="6" w:space="0" w:color="C0C0C0"/>
             </w:tcBorders>
-            <w:shd w:val="clear" w:color="auto" w:fill="auto"/>
           </w:tcPr>
           <w:p>
             <w:pPr>
@@ -4666,7 +4601,6 @@
               <w:left w:val="thickThinLargeGap" w:sz="6" w:space="0" w:color="C0C0C0"/>
               <w:bottom w:val="thickThinLargeGap" w:sz="6" w:space="0" w:color="C0C0C0"/>
             </w:tcBorders>
-            <w:shd w:val="clear" w:color="auto" w:fill="auto"/>
           </w:tcPr>
           <w:p>
             <w:pPr>
@@ -4749,7 +4683,6 @@
               <w:bottom w:val="thickThinLargeGap" w:sz="6" w:space="0" w:color="C0C0C0"/>
               <w:right w:val="thickThinLargeGap" w:sz="6" w:space="0" w:color="C0C0C0"/>
             </w:tcBorders>
-            <w:shd w:val="clear" w:color="auto" w:fill="auto"/>
           </w:tcPr>
           <w:p>
             <w:pPr>
@@ -4774,7 +4707,6 @@
               <w:left w:val="thickThinLargeGap" w:sz="6" w:space="0" w:color="C0C0C0"/>
               <w:bottom w:val="thickThinLargeGap" w:sz="6" w:space="0" w:color="C0C0C0"/>
             </w:tcBorders>
-            <w:shd w:val="clear" w:color="auto" w:fill="auto"/>
           </w:tcPr>
           <w:p>
             <w:pPr>
@@ -4818,7 +4750,6 @@
               <w:bottom w:val="thickThinLargeGap" w:sz="6" w:space="0" w:color="C0C0C0"/>
               <w:right w:val="thickThinLargeGap" w:sz="6" w:space="0" w:color="C0C0C0"/>
             </w:tcBorders>
-            <w:shd w:val="clear" w:color="auto" w:fill="auto"/>
           </w:tcPr>
           <w:p>
             <w:pPr>
@@ -4880,7 +4811,6 @@
               <w:left w:val="thickThinLargeGap" w:sz="6" w:space="0" w:color="C0C0C0"/>
               <w:bottom w:val="thickThinLargeGap" w:sz="6" w:space="0" w:color="C0C0C0"/>
             </w:tcBorders>
-            <w:shd w:val="clear" w:color="auto" w:fill="auto"/>
           </w:tcPr>
           <w:p>
             <w:pPr>
@@ -4907,7 +4837,6 @@
               <w:bottom w:val="thickThinLargeGap" w:sz="6" w:space="0" w:color="C0C0C0"/>
               <w:right w:val="thickThinLargeGap" w:sz="6" w:space="0" w:color="C0C0C0"/>
             </w:tcBorders>
-            <w:shd w:val="clear" w:color="auto" w:fill="auto"/>
           </w:tcPr>
           <w:p>
             <w:pPr>
@@ -4933,7 +4862,6 @@
               <w:left w:val="thickThinLargeGap" w:sz="6" w:space="0" w:color="C0C0C0"/>
               <w:bottom w:val="thickThinLargeGap" w:sz="6" w:space="0" w:color="C0C0C0"/>
             </w:tcBorders>
-            <w:shd w:val="clear" w:color="auto" w:fill="auto"/>
           </w:tcPr>
           <w:p>
             <w:pPr>
@@ -4960,7 +4888,6 @@
               <w:bottom w:val="thickThinLargeGap" w:sz="6" w:space="0" w:color="C0C0C0"/>
               <w:right w:val="thickThinLargeGap" w:sz="6" w:space="0" w:color="C0C0C0"/>
             </w:tcBorders>
-            <w:shd w:val="clear" w:color="auto" w:fill="auto"/>
           </w:tcPr>
           <w:p>
             <w:pPr>
@@ -5400,7 +5327,7 @@
           <w:noProof/>
         </w:rPr>
         <w:drawing>
-          <wp:inline distT="0" distB="0" distL="0" distR="0" wp14:anchorId="28A99066" wp14:editId="7C92BAB2">
+          <wp:inline distT="0" distB="0" distL="0" distR="0" wp14:anchorId="28A99066" wp14:editId="09149414">
             <wp:extent cx="5586489" cy="4365266"/>
             <wp:effectExtent l="0" t="0" r="0" b="0"/>
             <wp:docPr id="1233389491" name="Imagen 2"/>
@@ -5459,6 +5386,9 @@
     </w:p>
     <w:p>
       <w:r>
+        <w:rPr>
+          <w:noProof/>
+        </w:rPr>
         <w:drawing>
           <wp:inline distT="0" distB="0" distL="0" distR="0" wp14:anchorId="0E89E236" wp14:editId="64B6507F">
             <wp:extent cx="4993420" cy="3440316"/>
@@ -5498,6 +5428,9 @@
     </w:p>
     <w:p>
       <w:r>
+        <w:rPr>
+          <w:noProof/>
+        </w:rPr>
         <w:lastRenderedPageBreak/>
         <w:drawing>
           <wp:inline distT="0" distB="0" distL="0" distR="0" wp14:anchorId="6A725BBD" wp14:editId="1F3616B1">
@@ -5822,7 +5755,6 @@
               <w:bottom w:val="thickThinLargeGap" w:sz="6" w:space="0" w:color="C0C0C0"/>
               <w:right w:val="thickThinLargeGap" w:sz="6" w:space="0" w:color="C0C0C0"/>
             </w:tcBorders>
-            <w:shd w:val="clear" w:color="auto" w:fill="auto"/>
           </w:tcPr>
           <w:p>
             <w:pPr>
@@ -5862,7 +5794,6 @@
               <w:left w:val="thickThinLargeGap" w:sz="6" w:space="0" w:color="C0C0C0"/>
               <w:bottom w:val="thickThinLargeGap" w:sz="6" w:space="0" w:color="C0C0C0"/>
             </w:tcBorders>
-            <w:shd w:val="clear" w:color="auto" w:fill="auto"/>
           </w:tcPr>
           <w:p>
             <w:pPr>
@@ -5896,7 +5827,6 @@
               <w:bottom w:val="thickThinLargeGap" w:sz="6" w:space="0" w:color="C0C0C0"/>
               <w:right w:val="thickThinLargeGap" w:sz="6" w:space="0" w:color="C0C0C0"/>
             </w:tcBorders>
-            <w:shd w:val="clear" w:color="auto" w:fill="auto"/>
           </w:tcPr>
           <w:p>
             <w:pPr>
@@ -5936,7 +5866,6 @@
               <w:bottom w:val="thickThinLargeGap" w:sz="6" w:space="0" w:color="C0C0C0"/>
               <w:right w:val="thickThinLargeGap" w:sz="6" w:space="0" w:color="C0C0C0"/>
             </w:tcBorders>
-            <w:shd w:val="clear" w:color="auto" w:fill="auto"/>
           </w:tcPr>
           <w:p>
             <w:pPr>
@@ -5970,7 +5899,6 @@
               <w:bottom w:val="thickThinLargeGap" w:sz="6" w:space="0" w:color="C0C0C0"/>
               <w:right w:val="thickThinLargeGap" w:sz="6" w:space="0" w:color="C0C0C0"/>
             </w:tcBorders>
-            <w:shd w:val="clear" w:color="auto" w:fill="auto"/>
           </w:tcPr>
           <w:p>
             <w:pPr>
@@ -6017,7 +5945,6 @@
               <w:left w:val="thickThinLargeGap" w:sz="6" w:space="0" w:color="C0C0C0"/>
               <w:bottom w:val="thickThinLargeGap" w:sz="6" w:space="0" w:color="C0C0C0"/>
             </w:tcBorders>
-            <w:shd w:val="clear" w:color="auto" w:fill="auto"/>
           </w:tcPr>
           <w:p>
             <w:pPr>
@@ -6058,7 +5985,6 @@
               <w:bottom w:val="thickThinLargeGap" w:sz="6" w:space="0" w:color="C0C0C0"/>
               <w:right w:val="thickThinLargeGap" w:sz="6" w:space="0" w:color="C0C0C0"/>
             </w:tcBorders>
-            <w:shd w:val="clear" w:color="auto" w:fill="auto"/>
           </w:tcPr>
           <w:p>
             <w:pPr>
@@ -6098,7 +6024,6 @@
               <w:left w:val="thickThinLargeGap" w:sz="6" w:space="0" w:color="C0C0C0"/>
               <w:bottom w:val="thickThinLargeGap" w:sz="6" w:space="0" w:color="C0C0C0"/>
             </w:tcBorders>
-            <w:shd w:val="clear" w:color="auto" w:fill="auto"/>
           </w:tcPr>
           <w:p>
             <w:pPr>
@@ -6121,7 +6046,6 @@
               <w:bottom w:val="thickThinLargeGap" w:sz="6" w:space="0" w:color="C0C0C0"/>
               <w:right w:val="thickThinLargeGap" w:sz="6" w:space="0" w:color="C0C0C0"/>
             </w:tcBorders>
-            <w:shd w:val="clear" w:color="auto" w:fill="auto"/>
           </w:tcPr>
           <w:p>
             <w:pPr>
@@ -6153,7 +6077,6 @@
               <w:left w:val="thickThinLargeGap" w:sz="6" w:space="0" w:color="C0C0C0"/>
               <w:bottom w:val="thickThinLargeGap" w:sz="6" w:space="0" w:color="C0C0C0"/>
             </w:tcBorders>
-            <w:shd w:val="clear" w:color="auto" w:fill="auto"/>
           </w:tcPr>
           <w:p>
             <w:pPr>
@@ -6178,7 +6101,6 @@
               <w:bottom w:val="thickThinLargeGap" w:sz="6" w:space="0" w:color="C0C0C0"/>
               <w:right w:val="thickThinLargeGap" w:sz="6" w:space="0" w:color="C0C0C0"/>
             </w:tcBorders>
-            <w:shd w:val="clear" w:color="auto" w:fill="auto"/>
           </w:tcPr>
           <w:p>
             <w:pPr>
@@ -6208,7 +6130,6 @@
               <w:left w:val="thickThinLargeGap" w:sz="6" w:space="0" w:color="C0C0C0"/>
               <w:bottom w:val="thickThinLargeGap" w:sz="6" w:space="0" w:color="C0C0C0"/>
             </w:tcBorders>
-            <w:shd w:val="clear" w:color="auto" w:fill="auto"/>
           </w:tcPr>
           <w:p>
             <w:pPr>
@@ -6246,7 +6167,6 @@
               <w:bottom w:val="thickThinLargeGap" w:sz="6" w:space="0" w:color="C0C0C0"/>
               <w:right w:val="thickThinLargeGap" w:sz="6" w:space="0" w:color="C0C0C0"/>
             </w:tcBorders>
-            <w:shd w:val="clear" w:color="auto" w:fill="auto"/>
           </w:tcPr>
           <w:p>
             <w:pPr>
@@ -6280,7 +6200,6 @@
               <w:left w:val="thickThinLargeGap" w:sz="6" w:space="0" w:color="C0C0C0"/>
               <w:bottom w:val="thickThinLargeGap" w:sz="6" w:space="0" w:color="C0C0C0"/>
             </w:tcBorders>
-            <w:shd w:val="clear" w:color="auto" w:fill="auto"/>
           </w:tcPr>
           <w:p>
             <w:pPr>
@@ -6313,7 +6232,6 @@
               <w:bottom w:val="thickThinLargeGap" w:sz="6" w:space="0" w:color="C0C0C0"/>
               <w:right w:val="thickThinLargeGap" w:sz="6" w:space="0" w:color="C0C0C0"/>
             </w:tcBorders>
-            <w:shd w:val="clear" w:color="auto" w:fill="auto"/>
           </w:tcPr>
           <w:p>
             <w:pPr>
@@ -6397,7 +6315,6 @@
               <w:left w:val="thickThinLargeGap" w:sz="6" w:space="0" w:color="C0C0C0"/>
               <w:bottom w:val="thickThinLargeGap" w:sz="6" w:space="0" w:color="C0C0C0"/>
             </w:tcBorders>
-            <w:shd w:val="clear" w:color="auto" w:fill="auto"/>
           </w:tcPr>
           <w:p>
             <w:pPr>
@@ -6428,7 +6345,6 @@
               <w:bottom w:val="thickThinLargeGap" w:sz="6" w:space="0" w:color="C0C0C0"/>
               <w:right w:val="thickThinLargeGap" w:sz="6" w:space="0" w:color="C0C0C0"/>
             </w:tcBorders>
-            <w:shd w:val="clear" w:color="auto" w:fill="auto"/>
           </w:tcPr>
           <w:p>
             <w:pPr>
@@ -6505,7 +6421,6 @@
               <w:left w:val="thickThinLargeGap" w:sz="6" w:space="0" w:color="C0C0C0"/>
               <w:bottom w:val="thickThinLargeGap" w:sz="6" w:space="0" w:color="C0C0C0"/>
             </w:tcBorders>
-            <w:shd w:val="clear" w:color="auto" w:fill="auto"/>
           </w:tcPr>
           <w:p>
             <w:pPr>
@@ -6537,7 +6452,6 @@
               <w:bottom w:val="thickThinLargeGap" w:sz="6" w:space="0" w:color="C0C0C0"/>
               <w:right w:val="thickThinLargeGap" w:sz="6" w:space="0" w:color="C0C0C0"/>
             </w:tcBorders>
-            <w:shd w:val="clear" w:color="auto" w:fill="auto"/>
           </w:tcPr>
           <w:p>
             <w:pPr>
@@ -6593,7 +6507,6 @@
               <w:left w:val="thickThinLargeGap" w:sz="6" w:space="0" w:color="C0C0C0"/>
               <w:bottom w:val="thickThinLargeGap" w:sz="6" w:space="0" w:color="C0C0C0"/>
             </w:tcBorders>
-            <w:shd w:val="clear" w:color="auto" w:fill="auto"/>
           </w:tcPr>
           <w:p>
             <w:pPr>
@@ -6624,7 +6537,6 @@
               <w:bottom w:val="thickThinLargeGap" w:sz="6" w:space="0" w:color="C0C0C0"/>
               <w:right w:val="thickThinLargeGap" w:sz="6" w:space="0" w:color="C0C0C0"/>
             </w:tcBorders>
-            <w:shd w:val="clear" w:color="auto" w:fill="auto"/>
           </w:tcPr>
           <w:p>
             <w:pPr>
@@ -6708,7 +6620,6 @@
               <w:left w:val="thickThinLargeGap" w:sz="6" w:space="0" w:color="C0C0C0"/>
               <w:bottom w:val="thickThinLargeGap" w:sz="6" w:space="0" w:color="C0C0C0"/>
             </w:tcBorders>
-            <w:shd w:val="clear" w:color="auto" w:fill="auto"/>
           </w:tcPr>
           <w:p>
             <w:pPr>
@@ -6740,7 +6651,6 @@
               <w:bottom w:val="thickThinLargeGap" w:sz="6" w:space="0" w:color="C0C0C0"/>
               <w:right w:val="thickThinLargeGap" w:sz="6" w:space="0" w:color="C0C0C0"/>
             </w:tcBorders>
-            <w:shd w:val="clear" w:color="auto" w:fill="auto"/>
           </w:tcPr>
           <w:p>
             <w:pPr>
@@ -6946,7 +6856,6 @@
               <w:bottom w:val="thickThinLargeGap" w:sz="6" w:space="0" w:color="C0C0C0"/>
               <w:right w:val="thickThinLargeGap" w:sz="6" w:space="0" w:color="C0C0C0"/>
             </w:tcBorders>
-            <w:shd w:val="clear" w:color="auto" w:fill="auto"/>
           </w:tcPr>
           <w:p>
             <w:pPr>
@@ -6986,7 +6895,6 @@
               <w:left w:val="thickThinLargeGap" w:sz="6" w:space="0" w:color="C0C0C0"/>
               <w:bottom w:val="thickThinLargeGap" w:sz="6" w:space="0" w:color="C0C0C0"/>
             </w:tcBorders>
-            <w:shd w:val="clear" w:color="auto" w:fill="auto"/>
           </w:tcPr>
           <w:p>
             <w:pPr>
@@ -7020,7 +6928,6 @@
               <w:bottom w:val="thickThinLargeGap" w:sz="6" w:space="0" w:color="C0C0C0"/>
               <w:right w:val="thickThinLargeGap" w:sz="6" w:space="0" w:color="C0C0C0"/>
             </w:tcBorders>
-            <w:shd w:val="clear" w:color="auto" w:fill="auto"/>
           </w:tcPr>
           <w:p>
             <w:pPr>
@@ -7060,7 +6967,6 @@
               <w:bottom w:val="thickThinLargeGap" w:sz="6" w:space="0" w:color="C0C0C0"/>
               <w:right w:val="thickThinLargeGap" w:sz="6" w:space="0" w:color="C0C0C0"/>
             </w:tcBorders>
-            <w:shd w:val="clear" w:color="auto" w:fill="auto"/>
           </w:tcPr>
           <w:p>
             <w:pPr>
@@ -7094,7 +7000,6 @@
               <w:bottom w:val="thickThinLargeGap" w:sz="6" w:space="0" w:color="C0C0C0"/>
               <w:right w:val="thickThinLargeGap" w:sz="6" w:space="0" w:color="C0C0C0"/>
             </w:tcBorders>
-            <w:shd w:val="clear" w:color="auto" w:fill="auto"/>
           </w:tcPr>
           <w:p>
             <w:pPr>
@@ -7141,7 +7046,6 @@
               <w:left w:val="thickThinLargeGap" w:sz="6" w:space="0" w:color="C0C0C0"/>
               <w:bottom w:val="thickThinLargeGap" w:sz="6" w:space="0" w:color="C0C0C0"/>
             </w:tcBorders>
-            <w:shd w:val="clear" w:color="auto" w:fill="auto"/>
           </w:tcPr>
           <w:p>
             <w:pPr>
@@ -7182,7 +7086,6 @@
               <w:bottom w:val="thickThinLargeGap" w:sz="6" w:space="0" w:color="C0C0C0"/>
               <w:right w:val="thickThinLargeGap" w:sz="6" w:space="0" w:color="C0C0C0"/>
             </w:tcBorders>
-            <w:shd w:val="clear" w:color="auto" w:fill="auto"/>
           </w:tcPr>
           <w:p>
             <w:pPr>
@@ -7222,7 +7125,6 @@
               <w:left w:val="thickThinLargeGap" w:sz="6" w:space="0" w:color="C0C0C0"/>
               <w:bottom w:val="thickThinLargeGap" w:sz="6" w:space="0" w:color="C0C0C0"/>
             </w:tcBorders>
-            <w:shd w:val="clear" w:color="auto" w:fill="auto"/>
           </w:tcPr>
           <w:p>
             <w:pPr>
@@ -7245,7 +7147,6 @@
               <w:bottom w:val="thickThinLargeGap" w:sz="6" w:space="0" w:color="C0C0C0"/>
               <w:right w:val="thickThinLargeGap" w:sz="6" w:space="0" w:color="C0C0C0"/>
             </w:tcBorders>
-            <w:shd w:val="clear" w:color="auto" w:fill="auto"/>
           </w:tcPr>
           <w:p>
             <w:pPr>
@@ -7277,7 +7178,6 @@
               <w:left w:val="thickThinLargeGap" w:sz="6" w:space="0" w:color="C0C0C0"/>
               <w:bottom w:val="thickThinLargeGap" w:sz="6" w:space="0" w:color="C0C0C0"/>
             </w:tcBorders>
-            <w:shd w:val="clear" w:color="auto" w:fill="auto"/>
           </w:tcPr>
           <w:p>
             <w:pPr>
@@ -7302,7 +7202,6 @@
               <w:bottom w:val="thickThinLargeGap" w:sz="6" w:space="0" w:color="C0C0C0"/>
               <w:right w:val="thickThinLargeGap" w:sz="6" w:space="0" w:color="C0C0C0"/>
             </w:tcBorders>
-            <w:shd w:val="clear" w:color="auto" w:fill="auto"/>
           </w:tcPr>
           <w:p>
             <w:pPr>
@@ -7332,7 +7231,6 @@
               <w:left w:val="thickThinLargeGap" w:sz="6" w:space="0" w:color="C0C0C0"/>
               <w:bottom w:val="thickThinLargeGap" w:sz="6" w:space="0" w:color="C0C0C0"/>
             </w:tcBorders>
-            <w:shd w:val="clear" w:color="auto" w:fill="auto"/>
           </w:tcPr>
           <w:p>
             <w:pPr>
@@ -7370,7 +7268,6 @@
               <w:bottom w:val="thickThinLargeGap" w:sz="6" w:space="0" w:color="C0C0C0"/>
               <w:right w:val="thickThinLargeGap" w:sz="6" w:space="0" w:color="C0C0C0"/>
             </w:tcBorders>
-            <w:shd w:val="clear" w:color="auto" w:fill="auto"/>
           </w:tcPr>
           <w:p>
             <w:pPr>
@@ -7404,7 +7301,6 @@
               <w:left w:val="thickThinLargeGap" w:sz="6" w:space="0" w:color="C0C0C0"/>
               <w:bottom w:val="thickThinLargeGap" w:sz="6" w:space="0" w:color="C0C0C0"/>
             </w:tcBorders>
-            <w:shd w:val="clear" w:color="auto" w:fill="auto"/>
           </w:tcPr>
           <w:p>
             <w:pPr>
@@ -7437,7 +7333,6 @@
               <w:bottom w:val="thickThinLargeGap" w:sz="6" w:space="0" w:color="C0C0C0"/>
               <w:right w:val="thickThinLargeGap" w:sz="6" w:space="0" w:color="C0C0C0"/>
             </w:tcBorders>
-            <w:shd w:val="clear" w:color="auto" w:fill="auto"/>
           </w:tcPr>
           <w:p>
             <w:pPr>
@@ -7470,7 +7365,6 @@
               <w:left w:val="thickThinLargeGap" w:sz="6" w:space="0" w:color="C0C0C0"/>
               <w:bottom w:val="thickThinLargeGap" w:sz="6" w:space="0" w:color="C0C0C0"/>
             </w:tcBorders>
-            <w:shd w:val="clear" w:color="auto" w:fill="auto"/>
           </w:tcPr>
           <w:p>
             <w:pPr>
@@ -7501,7 +7395,6 @@
               <w:bottom w:val="thickThinLargeGap" w:sz="6" w:space="0" w:color="C0C0C0"/>
               <w:right w:val="thickThinLargeGap" w:sz="6" w:space="0" w:color="C0C0C0"/>
             </w:tcBorders>
-            <w:shd w:val="clear" w:color="auto" w:fill="auto"/>
           </w:tcPr>
           <w:p>
             <w:pPr>
@@ -7558,7 +7451,6 @@
               <w:left w:val="thickThinLargeGap" w:sz="6" w:space="0" w:color="C0C0C0"/>
               <w:bottom w:val="thickThinLargeGap" w:sz="6" w:space="0" w:color="C0C0C0"/>
             </w:tcBorders>
-            <w:shd w:val="clear" w:color="auto" w:fill="auto"/>
           </w:tcPr>
           <w:p>
             <w:pPr>
@@ -7590,7 +7482,6 @@
               <w:bottom w:val="thickThinLargeGap" w:sz="6" w:space="0" w:color="C0C0C0"/>
               <w:right w:val="thickThinLargeGap" w:sz="6" w:space="0" w:color="C0C0C0"/>
             </w:tcBorders>
-            <w:shd w:val="clear" w:color="auto" w:fill="auto"/>
           </w:tcPr>
           <w:p>
             <w:pPr>
@@ -7646,7 +7537,6 @@
               <w:left w:val="thickThinLargeGap" w:sz="6" w:space="0" w:color="C0C0C0"/>
               <w:bottom w:val="thickThinLargeGap" w:sz="6" w:space="0" w:color="C0C0C0"/>
             </w:tcBorders>
-            <w:shd w:val="clear" w:color="auto" w:fill="auto"/>
           </w:tcPr>
           <w:p>
             <w:pPr>
@@ -7677,7 +7567,6 @@
               <w:bottom w:val="thickThinLargeGap" w:sz="6" w:space="0" w:color="C0C0C0"/>
               <w:right w:val="thickThinLargeGap" w:sz="6" w:space="0" w:color="C0C0C0"/>
             </w:tcBorders>
-            <w:shd w:val="clear" w:color="auto" w:fill="auto"/>
           </w:tcPr>
           <w:p>
             <w:pPr>
@@ -8583,6 +8472,926 @@
         <w:t xml:space="preserve"> recibe la respuesta y actualiza la interfaz. </w:t>
       </w:r>
     </w:p>
+    <w:p>
+      <w:pPr>
+        <w:rPr>
+          <w:sz w:val="32"/>
+          <w:szCs w:val="32"/>
+        </w:rPr>
+      </w:pPr>
+    </w:p>
+    <w:p>
+      <w:pPr>
+        <w:pStyle w:val="Ttulo2"/>
+        <w:rPr>
+          <w:rFonts w:asciiTheme="minorHAnsi" w:hAnsiTheme="minorHAnsi"/>
+        </w:rPr>
+      </w:pPr>
+      <w:r>
+        <w:rPr>
+          <w:rFonts w:asciiTheme="minorHAnsi" w:hAnsiTheme="minorHAnsi"/>
+        </w:rPr>
+        <w:t>Requerimientos no funcionales</w:t>
+      </w:r>
+    </w:p>
+    <w:p>
+      <w:pPr>
+        <w:rPr>
+          <w:b/>
+          <w:bCs/>
+        </w:rPr>
+      </w:pPr>
+      <w:r>
+        <w:rPr>
+          <w:b/>
+          <w:bCs/>
+        </w:rPr>
+        <w:t>RNF1: EL Sistema debe estar protegido a accesos no autorizados a rutas privadas.</w:t>
+      </w:r>
+    </w:p>
+    <w:p>
+      <w:r>
+        <w:rPr>
+          <w:b/>
+          <w:bCs/>
+        </w:rPr>
+        <w:t>Descripción</w:t>
+      </w:r>
+      <w:r>
+        <w:t>:</w:t>
+      </w:r>
+      <w:r>
+        <w:br/>
+        <w:t xml:space="preserve">El sistema debe garantizar que toda solicitud a rutas protegidas del </w:t>
+      </w:r>
+      <w:proofErr w:type="spellStart"/>
+      <w:r>
+        <w:t>backend</w:t>
+      </w:r>
+      <w:proofErr w:type="spellEnd"/>
+      <w:r>
+        <w:t xml:space="preserve"> sea accesible únicamente por usuarios autenticados mediante un token JWT válido.</w:t>
+      </w:r>
+      <w:r>
+        <w:br/>
+        <w:t xml:space="preserve">En caso de que un usuario no autenticado (o con un token inválido) intente acceder a una de estas rutas, el sistema debe </w:t>
+      </w:r>
+      <w:r>
+        <w:rPr>
+          <w:b/>
+          <w:bCs/>
+        </w:rPr>
+        <w:t>rechazar la solicitud</w:t>
+      </w:r>
+      <w:r>
+        <w:t xml:space="preserve">, devolver un </w:t>
+      </w:r>
+      <w:r>
+        <w:rPr>
+          <w:b/>
+          <w:bCs/>
+        </w:rPr>
+        <w:t>mensaje de error apropiado</w:t>
+      </w:r>
+      <w:r>
+        <w:t xml:space="preserve"> y </w:t>
+      </w:r>
+      <w:r>
+        <w:rPr>
+          <w:b/>
+          <w:bCs/>
+        </w:rPr>
+        <w:t>evitar el acceso a cualquier dato sensible</w:t>
+      </w:r>
+      <w:r>
+        <w:t>.</w:t>
+      </w:r>
+    </w:p>
+    <w:p>
+      <w:r>
+        <w:t xml:space="preserve">Este requisito no funcional tiene como objetivo </w:t>
+      </w:r>
+      <w:r>
+        <w:rPr>
+          <w:b/>
+          <w:bCs/>
+        </w:rPr>
+        <w:t>asegurar la confidencialidad de los datos del usuario</w:t>
+      </w:r>
+      <w:r>
+        <w:t>, evitando accesos no autorizados a información privada.</w:t>
+      </w:r>
+      <w:r>
+        <w:br/>
+        <w:t xml:space="preserve">Corresponde a la </w:t>
+      </w:r>
+      <w:proofErr w:type="spellStart"/>
+      <w:r>
+        <w:rPr>
+          <w:b/>
+          <w:bCs/>
+        </w:rPr>
+        <w:t>subcaracterística</w:t>
+      </w:r>
+      <w:proofErr w:type="spellEnd"/>
+      <w:r>
+        <w:rPr>
+          <w:b/>
+          <w:bCs/>
+        </w:rPr>
+        <w:t xml:space="preserve"> de Confidencialidad</w:t>
+      </w:r>
+      <w:r>
+        <w:t xml:space="preserve">, incluida dentro de la </w:t>
+      </w:r>
+      <w:r>
+        <w:rPr>
+          <w:b/>
+          <w:bCs/>
+        </w:rPr>
+        <w:t>característica de Seguridad</w:t>
+      </w:r>
+      <w:r>
+        <w:t xml:space="preserve">, según lo establecido en la norma </w:t>
+      </w:r>
+      <w:r>
+        <w:rPr>
+          <w:b/>
+          <w:bCs/>
+        </w:rPr>
+        <w:t>ISO</w:t>
+      </w:r>
+      <w:r>
+        <w:rPr>
+          <w:b/>
+          <w:bCs/>
+        </w:rPr>
+        <w:t xml:space="preserve"> </w:t>
+      </w:r>
+      <w:r>
+        <w:rPr>
+          <w:b/>
+          <w:bCs/>
+        </w:rPr>
+        <w:t>25010</w:t>
+      </w:r>
+      <w:r>
+        <w:t>.</w:t>
+      </w:r>
+    </w:p>
+    <w:p>
+      <w:pPr>
+        <w:rPr>
+          <w:b/>
+          <w:bCs/>
+        </w:rPr>
+      </w:pPr>
+      <w:r>
+        <w:rPr>
+          <w:b/>
+          <w:bCs/>
+        </w:rPr>
+        <w:lastRenderedPageBreak/>
+        <w:t xml:space="preserve">Escenario de calidad: </w:t>
+      </w:r>
+    </w:p>
+    <w:p>
+      <w:r>
+        <w:drawing>
+          <wp:inline distT="0" distB="0" distL="0" distR="0" wp14:anchorId="4D070FFF" wp14:editId="22FD8AAC">
+            <wp:extent cx="6120897" cy="901148"/>
+            <wp:effectExtent l="0" t="0" r="0" b="0"/>
+            <wp:docPr id="224229066" name="Imagen 1" descr="Interfaz de usuario gráfica&#10;&#10;El contenido generado por IA puede ser incorrecto."/>
+            <wp:cNvGraphicFramePr>
+              <a:graphicFrameLocks xmlns:a="http://schemas.openxmlformats.org/drawingml/2006/main" noChangeAspect="1"/>
+            </wp:cNvGraphicFramePr>
+            <a:graphic xmlns:a="http://schemas.openxmlformats.org/drawingml/2006/main">
+              <a:graphicData uri="http://schemas.openxmlformats.org/drawingml/2006/picture">
+                <pic:pic xmlns:pic="http://schemas.openxmlformats.org/drawingml/2006/picture">
+                  <pic:nvPicPr>
+                    <pic:cNvPr id="224229066" name="Imagen 1" descr="Interfaz de usuario gráfica&#10;&#10;El contenido generado por IA puede ser incorrecto."/>
+                    <pic:cNvPicPr/>
+                  </pic:nvPicPr>
+                  <pic:blipFill>
+                    <a:blip r:embed="rId23"/>
+                    <a:stretch>
+                      <a:fillRect/>
+                    </a:stretch>
+                  </pic:blipFill>
+                  <pic:spPr>
+                    <a:xfrm>
+                      <a:off x="0" y="0"/>
+                      <a:ext cx="6134252" cy="903114"/>
+                    </a:xfrm>
+                    <a:prstGeom prst="rect">
+                      <a:avLst/>
+                    </a:prstGeom>
+                  </pic:spPr>
+                </pic:pic>
+              </a:graphicData>
+            </a:graphic>
+          </wp:inline>
+        </w:drawing>
+      </w:r>
+    </w:p>
+    <w:p>
+      <w:pPr>
+        <w:rPr>
+          <w:b/>
+          <w:bCs/>
+        </w:rPr>
+      </w:pPr>
+      <w:r>
+        <w:rPr>
+          <w:b/>
+          <w:bCs/>
+        </w:rPr>
+        <w:t>Implementación:</w:t>
+      </w:r>
+    </w:p>
+    <w:p>
+      <w:r>
+        <w:t xml:space="preserve">El usuario inicia sesión → el </w:t>
+      </w:r>
+      <w:proofErr w:type="spellStart"/>
+      <w:r>
+        <w:t>backend</w:t>
+      </w:r>
+      <w:proofErr w:type="spellEnd"/>
+      <w:r>
+        <w:t xml:space="preserve"> genera un </w:t>
+      </w:r>
+      <w:r>
+        <w:rPr>
+          <w:b/>
+          <w:bCs/>
+        </w:rPr>
+        <w:t>token JWT</w:t>
+      </w:r>
+      <w:r>
+        <w:t>.</w:t>
+      </w:r>
+    </w:p>
+    <w:p>
+      <w:r>
+        <w:t xml:space="preserve"> El </w:t>
+      </w:r>
+      <w:proofErr w:type="spellStart"/>
+      <w:r>
+        <w:t>frontend</w:t>
+      </w:r>
+      <w:proofErr w:type="spellEnd"/>
+      <w:r>
+        <w:t xml:space="preserve"> guarda el token y lo envía en cada solicitud protegida (</w:t>
+      </w:r>
+      <w:proofErr w:type="spellStart"/>
+      <w:r>
+        <w:t>header</w:t>
+      </w:r>
+      <w:proofErr w:type="spellEnd"/>
+      <w:r>
+        <w:t xml:space="preserve"> </w:t>
+      </w:r>
+      <w:proofErr w:type="spellStart"/>
+      <w:r>
+        <w:t>Authorization</w:t>
+      </w:r>
+      <w:proofErr w:type="spellEnd"/>
+      <w:r>
+        <w:t>).</w:t>
+      </w:r>
+    </w:p>
+    <w:p>
+      <w:r>
+        <w:t xml:space="preserve"> El </w:t>
+      </w:r>
+      <w:proofErr w:type="spellStart"/>
+      <w:r>
+        <w:t>backend</w:t>
+      </w:r>
+      <w:proofErr w:type="spellEnd"/>
+      <w:r>
+        <w:t xml:space="preserve"> usa un </w:t>
+      </w:r>
+      <w:r>
+        <w:rPr>
+          <w:b/>
+          <w:bCs/>
+        </w:rPr>
+        <w:t xml:space="preserve">middleware </w:t>
+      </w:r>
+      <w:proofErr w:type="spellStart"/>
+      <w:r>
+        <w:rPr>
+          <w:b/>
+          <w:bCs/>
+        </w:rPr>
+        <w:t>verificarToken</w:t>
+      </w:r>
+      <w:proofErr w:type="spellEnd"/>
+      <w:r>
+        <w:t>:</w:t>
+      </w:r>
+    </w:p>
+    <w:p>
+      <w:pPr>
+        <w:numPr>
+          <w:ilvl w:val="0"/>
+          <w:numId w:val="20"/>
+        </w:numPr>
+      </w:pPr>
+      <w:r>
+        <w:t>Si el token es válido → permite el acceso.</w:t>
+      </w:r>
+    </w:p>
+    <w:p>
+      <w:pPr>
+        <w:numPr>
+          <w:ilvl w:val="0"/>
+          <w:numId w:val="20"/>
+        </w:numPr>
+      </w:pPr>
+      <w:r>
+        <w:t xml:space="preserve">Si falta o es inválido → responde con </w:t>
+      </w:r>
+      <w:r>
+        <w:rPr>
+          <w:b/>
+          <w:bCs/>
+        </w:rPr>
+        <w:t xml:space="preserve">401 </w:t>
+      </w:r>
+      <w:proofErr w:type="spellStart"/>
+      <w:r>
+        <w:rPr>
+          <w:b/>
+          <w:bCs/>
+        </w:rPr>
+        <w:t>Unauthorized</w:t>
+      </w:r>
+      <w:proofErr w:type="spellEnd"/>
+      <w:r>
+        <w:t>.</w:t>
+      </w:r>
+    </w:p>
+    <w:p>
+      <w:r>
+        <w:t xml:space="preserve"> Se protegen rutas sensibles como /api/</w:t>
+      </w:r>
+      <w:proofErr w:type="spellStart"/>
+      <w:r>
+        <w:t>dashboard</w:t>
+      </w:r>
+      <w:proofErr w:type="spellEnd"/>
+      <w:r>
+        <w:t>, evitando accesos no autorizados.</w:t>
+      </w:r>
+    </w:p>
+    <w:p>
+      <w:r>
+        <w:rPr>
+          <w:b/>
+          <w:bCs/>
+        </w:rPr>
+        <w:t>Objetivo</w:t>
+      </w:r>
+      <w:r>
+        <w:t xml:space="preserve">: verificar que el </w:t>
+      </w:r>
+      <w:proofErr w:type="spellStart"/>
+      <w:r>
+        <w:t>backend</w:t>
+      </w:r>
+      <w:proofErr w:type="spellEnd"/>
+      <w:r>
+        <w:t xml:space="preserve"> rechace toda petición a una ruta protegida si no se incluye el token JWT.</w:t>
+      </w:r>
+    </w:p>
+    <w:p>
+      <w:pPr>
+        <w:rPr>
+          <w:b/>
+          <w:bCs/>
+        </w:rPr>
+      </w:pPr>
+      <w:r>
+        <w:rPr>
+          <w:b/>
+          <w:bCs/>
+        </w:rPr>
+        <w:t xml:space="preserve">Comprobación: </w:t>
+      </w:r>
+    </w:p>
+    <w:p>
+      <w:r>
+        <w:t xml:space="preserve">Usando </w:t>
+      </w:r>
+      <w:proofErr w:type="spellStart"/>
+      <w:r>
+        <w:t>Postman</w:t>
+      </w:r>
+      <w:proofErr w:type="spellEnd"/>
+      <w:r>
+        <w:t>:</w:t>
+      </w:r>
+    </w:p>
+    <w:p>
+      <w:r>
+        <w:t xml:space="preserve"> </w:t>
+      </w:r>
+      <w:proofErr w:type="spellStart"/>
+      <w:proofErr w:type="gramStart"/>
+      <w:r>
+        <w:t>Metodo:GET</w:t>
+      </w:r>
+      <w:proofErr w:type="spellEnd"/>
+      <w:proofErr w:type="gramEnd"/>
+      <w:r>
+        <w:t xml:space="preserve"> </w:t>
+      </w:r>
+    </w:p>
+    <w:p>
+      <w:r>
+        <w:t>URL:</w:t>
+      </w:r>
+      <w:hyperlink r:id="rId24" w:history="1">
+        <w:r>
+          <w:rPr>
+            <w:rStyle w:val="Hipervnculo"/>
+          </w:rPr>
+          <w:t>http://localhost:3001/api/dashboard</w:t>
+        </w:r>
+      </w:hyperlink>
+    </w:p>
+    <w:p>
+      <w:r>
+        <w:t xml:space="preserve">Respuesta recibida: </w:t>
+      </w:r>
+    </w:p>
+    <w:p>
+      <w:pPr>
+        <w:rPr>
+          <w:lang w:val="en-US"/>
+        </w:rPr>
+      </w:pPr>
+      <w:r>
+        <w:rPr>
+          <w:noProof/>
+          <w:lang w:val="en-US"/>
+        </w:rPr>
+        <w:drawing>
+          <wp:inline distT="0" distB="0" distL="0" distR="0" wp14:anchorId="73BDA493" wp14:editId="4D5F8F2B">
+            <wp:extent cx="5400040" cy="1483360"/>
+            <wp:effectExtent l="0" t="0" r="0" b="2540"/>
+            <wp:docPr id="1264627154" name="Imagen 1" descr="Interfaz de usuario gráfica, Texto, Aplicación&#10;&#10;El contenido generado por IA puede ser incorrecto."/>
+            <wp:cNvGraphicFramePr>
+              <a:graphicFrameLocks xmlns:a="http://schemas.openxmlformats.org/drawingml/2006/main" noChangeAspect="1"/>
+            </wp:cNvGraphicFramePr>
+            <a:graphic xmlns:a="http://schemas.openxmlformats.org/drawingml/2006/main">
+              <a:graphicData uri="http://schemas.openxmlformats.org/drawingml/2006/picture">
+                <pic:pic xmlns:pic="http://schemas.openxmlformats.org/drawingml/2006/picture">
+                  <pic:nvPicPr>
+                    <pic:cNvPr id="1264627154" name="Imagen 1" descr="Interfaz de usuario gráfica, Texto, Aplicación&#10;&#10;El contenido generado por IA puede ser incorrecto."/>
+                    <pic:cNvPicPr/>
+                  </pic:nvPicPr>
+                  <pic:blipFill>
+                    <a:blip r:embed="rId25"/>
+                    <a:stretch>
+                      <a:fillRect/>
+                    </a:stretch>
+                  </pic:blipFill>
+                  <pic:spPr>
+                    <a:xfrm>
+                      <a:off x="0" y="0"/>
+                      <a:ext cx="5400040" cy="1483360"/>
+                    </a:xfrm>
+                    <a:prstGeom prst="rect">
+                      <a:avLst/>
+                    </a:prstGeom>
+                  </pic:spPr>
+                </pic:pic>
+              </a:graphicData>
+            </a:graphic>
+          </wp:inline>
+        </w:drawing>
+      </w:r>
+    </w:p>
+    <w:p>
+      <w:r>
+        <w:t xml:space="preserve"> El manejo se lleva a cabo en esta línea de la implementación: </w:t>
+      </w:r>
+    </w:p>
+    <w:p>
+      <w:r>
+        <w:rPr>
+          <w:noProof/>
+        </w:rPr>
+        <w:drawing>
+          <wp:inline distT="0" distB="0" distL="0" distR="0" wp14:anchorId="66043085" wp14:editId="49C65E98">
+            <wp:extent cx="5400040" cy="306070"/>
+            <wp:effectExtent l="0" t="0" r="0" b="0"/>
+            <wp:docPr id="877657082" name="Imagen 1"/>
+            <wp:cNvGraphicFramePr>
+              <a:graphicFrameLocks xmlns:a="http://schemas.openxmlformats.org/drawingml/2006/main" noChangeAspect="1"/>
+            </wp:cNvGraphicFramePr>
+            <a:graphic xmlns:a="http://schemas.openxmlformats.org/drawingml/2006/main">
+              <a:graphicData uri="http://schemas.openxmlformats.org/drawingml/2006/picture">
+                <pic:pic xmlns:pic="http://schemas.openxmlformats.org/drawingml/2006/picture">
+                  <pic:nvPicPr>
+                    <pic:cNvPr id="877657082" name=""/>
+                    <pic:cNvPicPr/>
+                  </pic:nvPicPr>
+                  <pic:blipFill>
+                    <a:blip r:embed="rId26"/>
+                    <a:stretch>
+                      <a:fillRect/>
+                    </a:stretch>
+                  </pic:blipFill>
+                  <pic:spPr>
+                    <a:xfrm>
+                      <a:off x="0" y="0"/>
+                      <a:ext cx="5400040" cy="306070"/>
+                    </a:xfrm>
+                    <a:prstGeom prst="rect">
+                      <a:avLst/>
+                    </a:prstGeom>
+                  </pic:spPr>
+                </pic:pic>
+              </a:graphicData>
+            </a:graphic>
+          </wp:inline>
+        </w:drawing>
+      </w:r>
+    </w:p>
+    <w:p/>
+    <w:p>
+      <w:pPr>
+        <w:rPr>
+          <w:b/>
+          <w:bCs/>
+        </w:rPr>
+      </w:pPr>
+      <w:r>
+        <w:rPr>
+          <w:b/>
+          <w:bCs/>
+        </w:rPr>
+        <w:lastRenderedPageBreak/>
+        <w:t>RNF2: El sistema debe adaptar su contenido para mostrarse con claridad en dispositivos móviles.</w:t>
+      </w:r>
+    </w:p>
+    <w:p>
+      <w:pPr>
+        <w:rPr>
+          <w:b/>
+          <w:bCs/>
+        </w:rPr>
+      </w:pPr>
+      <w:r>
+        <w:rPr>
+          <w:b/>
+          <w:bCs/>
+        </w:rPr>
+        <w:t xml:space="preserve">Descripción: </w:t>
+      </w:r>
+    </w:p>
+    <w:p>
+      <w:r>
+        <w:t xml:space="preserve">El sistema debe garantizar que la interfaz de usuario se adapte correctamente a diferentes tamaños de pantalla, especialmente a dispositivos móviles con anchos menores a 600px. Esto implica que los elementos visuales, textos, botones y formularios sean legibles, accesibles y que no provoquen </w:t>
+      </w:r>
+      <w:proofErr w:type="spellStart"/>
+      <w:r>
+        <w:t>scroll</w:t>
+      </w:r>
+      <w:proofErr w:type="spellEnd"/>
+      <w:r>
+        <w:t xml:space="preserve"> horizontal ni desbordes. Además, la navegación debe ser intuitiva y cómoda para usuarios que utilicen smartphones.</w:t>
+      </w:r>
+    </w:p>
+    <w:p>
+      <w:r>
+        <w:t xml:space="preserve">Este requerimiento corresponde a la característica de </w:t>
+      </w:r>
+      <w:r>
+        <w:rPr>
+          <w:b/>
+          <w:bCs/>
+        </w:rPr>
+        <w:t>usabilidad</w:t>
+      </w:r>
+      <w:r>
+        <w:t xml:space="preserve"> de la norma ISO 25010, cubriendo las </w:t>
+      </w:r>
+      <w:proofErr w:type="spellStart"/>
+      <w:r>
+        <w:t>subcaracteristicas</w:t>
+      </w:r>
+      <w:proofErr w:type="spellEnd"/>
+      <w:r>
+        <w:t xml:space="preserve"> de </w:t>
+      </w:r>
+      <w:r>
+        <w:rPr>
+          <w:b/>
+          <w:bCs/>
+        </w:rPr>
+        <w:t>operatividad, estética de interfaz de usuario</w:t>
+      </w:r>
+      <w:r>
+        <w:t xml:space="preserve"> y </w:t>
+      </w:r>
+      <w:r>
+        <w:rPr>
+          <w:b/>
+          <w:bCs/>
+        </w:rPr>
+        <w:t>accesibilidad</w:t>
+      </w:r>
+      <w:r>
+        <w:t xml:space="preserve">. </w:t>
+      </w:r>
+    </w:p>
+    <w:p>
+      <w:pPr>
+        <w:rPr>
+          <w:b/>
+          <w:bCs/>
+        </w:rPr>
+      </w:pPr>
+      <w:r>
+        <w:rPr>
+          <w:b/>
+          <w:bCs/>
+        </w:rPr>
+        <w:t xml:space="preserve">Implementación: </w:t>
+      </w:r>
+    </w:p>
+    <w:p>
+      <w:r>
+        <w:t xml:space="preserve">Para cumplir con este requisito se implementaron media </w:t>
+      </w:r>
+      <w:proofErr w:type="spellStart"/>
+      <w:r>
+        <w:t>queries</w:t>
+      </w:r>
+      <w:proofErr w:type="spellEnd"/>
+      <w:r>
+        <w:t xml:space="preserve"> en los archivos CSS principales, ajustes en tamaños de fuente, márgenes y </w:t>
+      </w:r>
+      <w:proofErr w:type="spellStart"/>
+      <w:r>
+        <w:t>paddings</w:t>
+      </w:r>
+      <w:proofErr w:type="spellEnd"/>
+      <w:r>
+        <w:t xml:space="preserve">, y la inclusión de la meta etiqueta </w:t>
+      </w:r>
+      <w:proofErr w:type="spellStart"/>
+      <w:r>
+        <w:t>viewport</w:t>
+      </w:r>
+      <w:proofErr w:type="spellEnd"/>
+      <w:r>
+        <w:t xml:space="preserve"> en el HTML base.</w:t>
+      </w:r>
+    </w:p>
+    <w:p>
+      <w:pPr>
+        <w:rPr>
+          <w:b/>
+          <w:bCs/>
+        </w:rPr>
+      </w:pPr>
+      <w:r>
+        <w:rPr>
+          <w:b/>
+          <w:bCs/>
+        </w:rPr>
+        <w:t xml:space="preserve">Escenario de </w:t>
+      </w:r>
+      <w:proofErr w:type="gramStart"/>
+      <w:r>
+        <w:rPr>
+          <w:b/>
+          <w:bCs/>
+        </w:rPr>
+        <w:t>calidad :</w:t>
+      </w:r>
+      <w:proofErr w:type="gramEnd"/>
+      <w:r>
+        <w:rPr>
+          <w:b/>
+          <w:bCs/>
+        </w:rPr>
+        <w:t xml:space="preserve"> </w:t>
+      </w:r>
+    </w:p>
+    <w:p>
+      <w:r>
+        <w:drawing>
+          <wp:inline distT="0" distB="0" distL="0" distR="0" wp14:anchorId="5A27C5DC" wp14:editId="42DE5E31">
+            <wp:extent cx="6294017" cy="1119808"/>
+            <wp:effectExtent l="0" t="0" r="0" b="4445"/>
+            <wp:docPr id="1566712140" name="Imagen 1" descr="Interfaz de usuario gráfica&#10;&#10;El contenido generado por IA puede ser incorrecto."/>
+            <wp:cNvGraphicFramePr>
+              <a:graphicFrameLocks xmlns:a="http://schemas.openxmlformats.org/drawingml/2006/main" noChangeAspect="1"/>
+            </wp:cNvGraphicFramePr>
+            <a:graphic xmlns:a="http://schemas.openxmlformats.org/drawingml/2006/main">
+              <a:graphicData uri="http://schemas.openxmlformats.org/drawingml/2006/picture">
+                <pic:pic xmlns:pic="http://schemas.openxmlformats.org/drawingml/2006/picture">
+                  <pic:nvPicPr>
+                    <pic:cNvPr id="1566712140" name="Imagen 1" descr="Interfaz de usuario gráfica&#10;&#10;El contenido generado por IA puede ser incorrecto."/>
+                    <pic:cNvPicPr/>
+                  </pic:nvPicPr>
+                  <pic:blipFill>
+                    <a:blip r:embed="rId27"/>
+                    <a:stretch>
+                      <a:fillRect/>
+                    </a:stretch>
+                  </pic:blipFill>
+                  <pic:spPr>
+                    <a:xfrm>
+                      <a:off x="0" y="0"/>
+                      <a:ext cx="6334243" cy="1126965"/>
+                    </a:xfrm>
+                    <a:prstGeom prst="rect">
+                      <a:avLst/>
+                    </a:prstGeom>
+                  </pic:spPr>
+                </pic:pic>
+              </a:graphicData>
+            </a:graphic>
+          </wp:inline>
+        </w:drawing>
+      </w:r>
+    </w:p>
+    <w:p>
+      <w:r>
+        <w:t xml:space="preserve">A continuación, se adjunta como se presentaría la web en dispositivos móviles: </w:t>
+      </w:r>
+    </w:p>
+    <w:p>
+      <w:r>
+        <w:lastRenderedPageBreak/>
+        <w:drawing>
+          <wp:inline distT="0" distB="0" distL="0" distR="0" wp14:anchorId="67D04C66" wp14:editId="3D0FD3A6">
+            <wp:extent cx="2587439" cy="4050632"/>
+            <wp:effectExtent l="0" t="0" r="3810" b="7620"/>
+            <wp:docPr id="790496876" name="Imagen 1" descr="Gráfico&#10;&#10;El contenido generado por IA puede ser incorrecto."/>
+            <wp:cNvGraphicFramePr>
+              <a:graphicFrameLocks xmlns:a="http://schemas.openxmlformats.org/drawingml/2006/main" noChangeAspect="1"/>
+            </wp:cNvGraphicFramePr>
+            <a:graphic xmlns:a="http://schemas.openxmlformats.org/drawingml/2006/main">
+              <a:graphicData uri="http://schemas.openxmlformats.org/drawingml/2006/picture">
+                <pic:pic xmlns:pic="http://schemas.openxmlformats.org/drawingml/2006/picture">
+                  <pic:nvPicPr>
+                    <pic:cNvPr id="790496876" name="Imagen 1" descr="Gráfico&#10;&#10;El contenido generado por IA puede ser incorrecto."/>
+                    <pic:cNvPicPr/>
+                  </pic:nvPicPr>
+                  <pic:blipFill>
+                    <a:blip r:embed="rId28"/>
+                    <a:stretch>
+                      <a:fillRect/>
+                    </a:stretch>
+                  </pic:blipFill>
+                  <pic:spPr>
+                    <a:xfrm>
+                      <a:off x="0" y="0"/>
+                      <a:ext cx="2594712" cy="4062018"/>
+                    </a:xfrm>
+                    <a:prstGeom prst="rect">
+                      <a:avLst/>
+                    </a:prstGeom>
+                  </pic:spPr>
+                </pic:pic>
+              </a:graphicData>
+            </a:graphic>
+          </wp:inline>
+        </w:drawing>
+      </w:r>
+      <w:r>
+        <w:t xml:space="preserve"> </w:t>
+      </w:r>
+      <w:r>
+        <w:drawing>
+          <wp:inline distT="0" distB="0" distL="0" distR="0" wp14:anchorId="2337650B" wp14:editId="1F2C1364">
+            <wp:extent cx="2654969" cy="4067374"/>
+            <wp:effectExtent l="0" t="0" r="0" b="9525"/>
+            <wp:docPr id="1439617516" name="Imagen 1" descr="Interfaz de usuario gráfica, Aplicación&#10;&#10;El contenido generado por IA puede ser incorrecto."/>
+            <wp:cNvGraphicFramePr>
+              <a:graphicFrameLocks xmlns:a="http://schemas.openxmlformats.org/drawingml/2006/main" noChangeAspect="1"/>
+            </wp:cNvGraphicFramePr>
+            <a:graphic xmlns:a="http://schemas.openxmlformats.org/drawingml/2006/main">
+              <a:graphicData uri="http://schemas.openxmlformats.org/drawingml/2006/picture">
+                <pic:pic xmlns:pic="http://schemas.openxmlformats.org/drawingml/2006/picture">
+                  <pic:nvPicPr>
+                    <pic:cNvPr id="1439617516" name="Imagen 1" descr="Interfaz de usuario gráfica, Aplicación&#10;&#10;El contenido generado por IA puede ser incorrecto."/>
+                    <pic:cNvPicPr/>
+                  </pic:nvPicPr>
+                  <pic:blipFill>
+                    <a:blip r:embed="rId29"/>
+                    <a:stretch>
+                      <a:fillRect/>
+                    </a:stretch>
+                  </pic:blipFill>
+                  <pic:spPr>
+                    <a:xfrm>
+                      <a:off x="0" y="0"/>
+                      <a:ext cx="2672407" cy="4094089"/>
+                    </a:xfrm>
+                    <a:prstGeom prst="rect">
+                      <a:avLst/>
+                    </a:prstGeom>
+                  </pic:spPr>
+                </pic:pic>
+              </a:graphicData>
+            </a:graphic>
+          </wp:inline>
+        </w:drawing>
+      </w:r>
+    </w:p>
+    <w:p>
+      <w:r>
+        <w:drawing>
+          <wp:inline distT="0" distB="0" distL="0" distR="0" wp14:anchorId="78F0A63C" wp14:editId="432653DE">
+            <wp:extent cx="2614863" cy="3961658"/>
+            <wp:effectExtent l="0" t="0" r="0" b="1270"/>
+            <wp:docPr id="1812241187" name="Imagen 1" descr="Interfaz de usuario gráfica, Aplicación&#10;&#10;El contenido generado por IA puede ser incorrecto."/>
+            <wp:cNvGraphicFramePr>
+              <a:graphicFrameLocks xmlns:a="http://schemas.openxmlformats.org/drawingml/2006/main" noChangeAspect="1"/>
+            </wp:cNvGraphicFramePr>
+            <a:graphic xmlns:a="http://schemas.openxmlformats.org/drawingml/2006/main">
+              <a:graphicData uri="http://schemas.openxmlformats.org/drawingml/2006/picture">
+                <pic:pic xmlns:pic="http://schemas.openxmlformats.org/drawingml/2006/picture">
+                  <pic:nvPicPr>
+                    <pic:cNvPr id="1812241187" name="Imagen 1" descr="Interfaz de usuario gráfica, Aplicación&#10;&#10;El contenido generado por IA puede ser incorrecto."/>
+                    <pic:cNvPicPr/>
+                  </pic:nvPicPr>
+                  <pic:blipFill>
+                    <a:blip r:embed="rId30"/>
+                    <a:stretch>
+                      <a:fillRect/>
+                    </a:stretch>
+                  </pic:blipFill>
+                  <pic:spPr>
+                    <a:xfrm>
+                      <a:off x="0" y="0"/>
+                      <a:ext cx="2640439" cy="4000406"/>
+                    </a:xfrm>
+                    <a:prstGeom prst="rect">
+                      <a:avLst/>
+                    </a:prstGeom>
+                  </pic:spPr>
+                </pic:pic>
+              </a:graphicData>
+            </a:graphic>
+          </wp:inline>
+        </w:drawing>
+      </w:r>
+      <w:r>
+        <w:rPr>
+          <w:noProof/>
+        </w:rPr>
+        <w:t xml:space="preserve"> </w:t>
+      </w:r>
+      <w:r>
+        <w:drawing>
+          <wp:inline distT="0" distB="0" distL="0" distR="0" wp14:anchorId="306C4018" wp14:editId="43E3A765">
+            <wp:extent cx="2566737" cy="3958160"/>
+            <wp:effectExtent l="0" t="0" r="5080" b="4445"/>
+            <wp:docPr id="1758520494" name="Imagen 1" descr="Interfaz de usuario gráfica, Aplicación&#10;&#10;El contenido generado por IA puede ser incorrecto."/>
+            <wp:cNvGraphicFramePr>
+              <a:graphicFrameLocks xmlns:a="http://schemas.openxmlformats.org/drawingml/2006/main" noChangeAspect="1"/>
+            </wp:cNvGraphicFramePr>
+            <a:graphic xmlns:a="http://schemas.openxmlformats.org/drawingml/2006/main">
+              <a:graphicData uri="http://schemas.openxmlformats.org/drawingml/2006/picture">
+                <pic:pic xmlns:pic="http://schemas.openxmlformats.org/drawingml/2006/picture">
+                  <pic:nvPicPr>
+                    <pic:cNvPr id="1758520494" name="Imagen 1" descr="Interfaz de usuario gráfica, Aplicación&#10;&#10;El contenido generado por IA puede ser incorrecto."/>
+                    <pic:cNvPicPr/>
+                  </pic:nvPicPr>
+                  <pic:blipFill>
+                    <a:blip r:embed="rId31"/>
+                    <a:stretch>
+                      <a:fillRect/>
+                    </a:stretch>
+                  </pic:blipFill>
+                  <pic:spPr>
+                    <a:xfrm>
+                      <a:off x="0" y="0"/>
+                      <a:ext cx="2587454" cy="3990108"/>
+                    </a:xfrm>
+                    <a:prstGeom prst="rect">
+                      <a:avLst/>
+                    </a:prstGeom>
+                  </pic:spPr>
+                </pic:pic>
+              </a:graphicData>
+            </a:graphic>
+          </wp:inline>
+        </w:drawing>
+      </w:r>
+    </w:p>
     <w:p/>
     <w:p/>
     <w:p/>
@@ -10313,6 +11122,155 @@
     </w:lvl>
   </w:abstractNum>
   <w:abstractNum w:abstractNumId="15" w15:restartNumberingAfterBreak="0">
+    <w:nsid w:val="41BC1896"/>
+    <w:multiLevelType w:val="multilevel"/>
+    <w:tmpl w:val="D9542620"/>
+    <w:lvl w:ilvl="0">
+      <w:start w:val="1"/>
+      <w:numFmt w:val="bullet"/>
+      <w:lvlText w:val=""/>
+      <w:lvlJc w:val="left"/>
+      <w:pPr>
+        <w:tabs>
+          <w:tab w:val="num" w:pos="720"/>
+        </w:tabs>
+        <w:ind w:left="720" w:hanging="360"/>
+      </w:pPr>
+      <w:rPr>
+        <w:rFonts w:ascii="Symbol" w:hAnsi="Symbol" w:hint="default"/>
+        <w:sz w:val="20"/>
+      </w:rPr>
+    </w:lvl>
+    <w:lvl w:ilvl="1" w:tentative="1">
+      <w:start w:val="1"/>
+      <w:numFmt w:val="bullet"/>
+      <w:lvlText w:val="o"/>
+      <w:lvlJc w:val="left"/>
+      <w:pPr>
+        <w:tabs>
+          <w:tab w:val="num" w:pos="1440"/>
+        </w:tabs>
+        <w:ind w:left="1440" w:hanging="360"/>
+      </w:pPr>
+      <w:rPr>
+        <w:rFonts w:ascii="Courier New" w:hAnsi="Courier New" w:hint="default"/>
+        <w:sz w:val="20"/>
+      </w:rPr>
+    </w:lvl>
+    <w:lvl w:ilvl="2" w:tentative="1">
+      <w:start w:val="1"/>
+      <w:numFmt w:val="bullet"/>
+      <w:lvlText w:val=""/>
+      <w:lvlJc w:val="left"/>
+      <w:pPr>
+        <w:tabs>
+          <w:tab w:val="num" w:pos="2160"/>
+        </w:tabs>
+        <w:ind w:left="2160" w:hanging="360"/>
+      </w:pPr>
+      <w:rPr>
+        <w:rFonts w:ascii="Wingdings" w:hAnsi="Wingdings" w:hint="default"/>
+        <w:sz w:val="20"/>
+      </w:rPr>
+    </w:lvl>
+    <w:lvl w:ilvl="3" w:tentative="1">
+      <w:start w:val="1"/>
+      <w:numFmt w:val="bullet"/>
+      <w:lvlText w:val=""/>
+      <w:lvlJc w:val="left"/>
+      <w:pPr>
+        <w:tabs>
+          <w:tab w:val="num" w:pos="2880"/>
+        </w:tabs>
+        <w:ind w:left="2880" w:hanging="360"/>
+      </w:pPr>
+      <w:rPr>
+        <w:rFonts w:ascii="Wingdings" w:hAnsi="Wingdings" w:hint="default"/>
+        <w:sz w:val="20"/>
+      </w:rPr>
+    </w:lvl>
+    <w:lvl w:ilvl="4" w:tentative="1">
+      <w:start w:val="1"/>
+      <w:numFmt w:val="bullet"/>
+      <w:lvlText w:val=""/>
+      <w:lvlJc w:val="left"/>
+      <w:pPr>
+        <w:tabs>
+          <w:tab w:val="num" w:pos="3600"/>
+        </w:tabs>
+        <w:ind w:left="3600" w:hanging="360"/>
+      </w:pPr>
+      <w:rPr>
+        <w:rFonts w:ascii="Wingdings" w:hAnsi="Wingdings" w:hint="default"/>
+        <w:sz w:val="20"/>
+      </w:rPr>
+    </w:lvl>
+    <w:lvl w:ilvl="5" w:tentative="1">
+      <w:start w:val="1"/>
+      <w:numFmt w:val="bullet"/>
+      <w:lvlText w:val=""/>
+      <w:lvlJc w:val="left"/>
+      <w:pPr>
+        <w:tabs>
+          <w:tab w:val="num" w:pos="4320"/>
+        </w:tabs>
+        <w:ind w:left="4320" w:hanging="360"/>
+      </w:pPr>
+      <w:rPr>
+        <w:rFonts w:ascii="Wingdings" w:hAnsi="Wingdings" w:hint="default"/>
+        <w:sz w:val="20"/>
+      </w:rPr>
+    </w:lvl>
+    <w:lvl w:ilvl="6" w:tentative="1">
+      <w:start w:val="1"/>
+      <w:numFmt w:val="bullet"/>
+      <w:lvlText w:val=""/>
+      <w:lvlJc w:val="left"/>
+      <w:pPr>
+        <w:tabs>
+          <w:tab w:val="num" w:pos="5040"/>
+        </w:tabs>
+        <w:ind w:left="5040" w:hanging="360"/>
+      </w:pPr>
+      <w:rPr>
+        <w:rFonts w:ascii="Wingdings" w:hAnsi="Wingdings" w:hint="default"/>
+        <w:sz w:val="20"/>
+      </w:rPr>
+    </w:lvl>
+    <w:lvl w:ilvl="7" w:tentative="1">
+      <w:start w:val="1"/>
+      <w:numFmt w:val="bullet"/>
+      <w:lvlText w:val=""/>
+      <w:lvlJc w:val="left"/>
+      <w:pPr>
+        <w:tabs>
+          <w:tab w:val="num" w:pos="5760"/>
+        </w:tabs>
+        <w:ind w:left="5760" w:hanging="360"/>
+      </w:pPr>
+      <w:rPr>
+        <w:rFonts w:ascii="Wingdings" w:hAnsi="Wingdings" w:hint="default"/>
+        <w:sz w:val="20"/>
+      </w:rPr>
+    </w:lvl>
+    <w:lvl w:ilvl="8" w:tentative="1">
+      <w:start w:val="1"/>
+      <w:numFmt w:val="bullet"/>
+      <w:lvlText w:val=""/>
+      <w:lvlJc w:val="left"/>
+      <w:pPr>
+        <w:tabs>
+          <w:tab w:val="num" w:pos="6480"/>
+        </w:tabs>
+        <w:ind w:left="6480" w:hanging="360"/>
+      </w:pPr>
+      <w:rPr>
+        <w:rFonts w:ascii="Wingdings" w:hAnsi="Wingdings" w:hint="default"/>
+        <w:sz w:val="20"/>
+      </w:rPr>
+    </w:lvl>
+  </w:abstractNum>
+  <w:abstractNum w:abstractNumId="16" w15:restartNumberingAfterBreak="0">
     <w:nsid w:val="503662DE"/>
     <w:multiLevelType w:val="multilevel"/>
     <w:tmpl w:val="6BC86602"/>
@@ -10461,7 +11419,7 @@
       </w:rPr>
     </w:lvl>
   </w:abstractNum>
-  <w:abstractNum w:abstractNumId="16" w15:restartNumberingAfterBreak="0">
+  <w:abstractNum w:abstractNumId="17" w15:restartNumberingAfterBreak="0">
     <w:nsid w:val="53D31859"/>
     <w:multiLevelType w:val="hybridMultilevel"/>
     <w:tmpl w:val="A844CF8C"/>
@@ -10574,7 +11532,7 @@
       </w:rPr>
     </w:lvl>
   </w:abstractNum>
-  <w:abstractNum w:abstractNumId="17" w15:restartNumberingAfterBreak="0">
+  <w:abstractNum w:abstractNumId="18" w15:restartNumberingAfterBreak="0">
     <w:nsid w:val="6A1F0123"/>
     <w:multiLevelType w:val="multilevel"/>
     <w:tmpl w:val="7D74404C"/>
@@ -10687,7 +11645,7 @@
       </w:rPr>
     </w:lvl>
   </w:abstractNum>
-  <w:abstractNum w:abstractNumId="18" w15:restartNumberingAfterBreak="0">
+  <w:abstractNum w:abstractNumId="19" w15:restartNumberingAfterBreak="0">
     <w:nsid w:val="7E9C6C07"/>
     <w:multiLevelType w:val="hybridMultilevel"/>
     <w:tmpl w:val="9656C890"/>
@@ -10781,7 +11739,7 @@
     <w:abstractNumId w:val="3"/>
   </w:num>
   <w:num w:numId="2" w16cid:durableId="1546794328">
-    <w:abstractNumId w:val="15"/>
+    <w:abstractNumId w:val="16"/>
   </w:num>
   <w:num w:numId="3" w16cid:durableId="472214918">
     <w:abstractNumId w:val="4"/>
@@ -10796,7 +11754,7 @@
     <w:abstractNumId w:val="7"/>
   </w:num>
   <w:num w:numId="7" w16cid:durableId="1045132259">
-    <w:abstractNumId w:val="18"/>
+    <w:abstractNumId w:val="19"/>
   </w:num>
   <w:num w:numId="8" w16cid:durableId="2138647110">
     <w:abstractNumId w:val="5"/>
@@ -10805,7 +11763,7 @@
     <w:abstractNumId w:val="13"/>
   </w:num>
   <w:num w:numId="10" w16cid:durableId="316499806">
-    <w:abstractNumId w:val="17"/>
+    <w:abstractNumId w:val="18"/>
   </w:num>
   <w:num w:numId="11" w16cid:durableId="387152483">
     <w:abstractNumId w:val="1"/>
@@ -10817,7 +11775,7 @@
     <w:abstractNumId w:val="12"/>
   </w:num>
   <w:num w:numId="14" w16cid:durableId="804002572">
-    <w:abstractNumId w:val="16"/>
+    <w:abstractNumId w:val="17"/>
   </w:num>
   <w:num w:numId="15" w16cid:durableId="96023471">
     <w:abstractNumId w:val="6"/>
@@ -10833,6 +11791,9 @@
   </w:num>
   <w:num w:numId="19" w16cid:durableId="1798255215">
     <w:abstractNumId w:val="9"/>
+  </w:num>
+  <w:num w:numId="20" w16cid:durableId="2065786817">
+    <w:abstractNumId w:val="15"/>
   </w:num>
 </w:numbering>
 </file>
@@ -11847,6 +12808,17 @@
       </w:tblBorders>
     </w:tblPr>
   </w:style>
+  <w:style w:type="character" w:styleId="Hipervnculo">
+    <w:name w:val="Hyperlink"/>
+    <w:basedOn w:val="Fuentedeprrafopredeter"/>
+    <w:uiPriority w:val="99"/>
+    <w:unhideWhenUsed/>
+    <w:rsid w:val="00196847"/>
+    <w:rPr>
+      <w:color w:val="467886" w:themeColor="hyperlink"/>
+      <w:u w:val="single"/>
+    </w:rPr>
+  </w:style>
 </w:styles>
 </file>
 

</xml_diff>